<commit_message>
various changes to ui and template
</commit_message>
<xml_diff>
--- a/syllabus_template.docx
+++ b/syllabus_template.docx
@@ -203,10 +203,223 @@
     <w:p>
       <w:pPr>
         <w:pStyle w:val="BodyText"/>
-        <w:rPr>
-          <w:lang w:val="de-DE"/>
-        </w:rPr>
-      </w:pPr>
+        <w:jc w:val="center"/>
+        <w:rPr>
+          <w:lang w:val="de-DE"/>
+        </w:rPr>
+      </w:pPr>
+      <w:bookmarkStart w:id="0" w:name="_GoBack"/>
+      <w:bookmarkEnd w:id="0"/>
+      <w:r>
+        <w:rPr>
+          <w:lang w:val="de-DE"/>
+        </w:rPr>
+        <w:t>{#</w:t>
+      </w:r>
+      <w:proofErr w:type="spellStart"/>
+      <w:r>
+        <w:rPr>
+          <w:lang w:val="de-DE"/>
+        </w:rPr>
+        <w:t>hasInfo</w:t>
+      </w:r>
+      <w:proofErr w:type="spellEnd"/>
+      <w:r>
+        <w:rPr>
+          <w:lang w:val="de-DE"/>
+        </w:rPr>
+        <w:t>}</w:t>
+      </w:r>
+      <w:r>
+        <w:rPr>
+          <w:lang w:val="de-DE"/>
+        </w:rPr>
+        <w:t>Alle Sitzungen finden {#</w:t>
+      </w:r>
+      <w:proofErr w:type="spellStart"/>
+      <w:r>
+        <w:rPr>
+          <w:lang w:val="de-DE"/>
+        </w:rPr>
+        <w:t>hasRoom</w:t>
+      </w:r>
+      <w:proofErr w:type="spellEnd"/>
+      <w:r>
+        <w:rPr>
+          <w:lang w:val="de-DE"/>
+        </w:rPr>
+        <w:t xml:space="preserve">}in </w:t>
+      </w:r>
+      <w:r>
+        <w:rPr>
+          <w:b/>
+          <w:bCs/>
+          <w:lang w:val="de-DE"/>
+        </w:rPr>
+        <w:t xml:space="preserve">Raum </w:t>
+      </w:r>
+      <w:r>
+        <w:rPr>
+          <w:b/>
+          <w:bCs/>
+          <w:lang w:val="de-DE"/>
+        </w:rPr>
+        <w:t>{</w:t>
+      </w:r>
+      <w:proofErr w:type="spellStart"/>
+      <w:r>
+        <w:rPr>
+          <w:b/>
+          <w:bCs/>
+          <w:lang w:val="de-DE"/>
+        </w:rPr>
+        <w:t>room</w:t>
+      </w:r>
+      <w:proofErr w:type="spellEnd"/>
+      <w:r>
+        <w:rPr>
+          <w:b/>
+          <w:bCs/>
+          <w:lang w:val="de-DE"/>
+        </w:rPr>
+        <w:t>}</w:t>
+      </w:r>
+      <w:r>
+        <w:rPr>
+          <w:lang w:val="de-DE"/>
+        </w:rPr>
+        <w:t xml:space="preserve"> </w:t>
+      </w:r>
+      <w:r>
+        <w:rPr>
+          <w:lang w:val="de-DE"/>
+        </w:rPr>
+        <w:t>{/</w:t>
+      </w:r>
+      <w:proofErr w:type="spellStart"/>
+      <w:r>
+        <w:rPr>
+          <w:lang w:val="de-DE"/>
+        </w:rPr>
+        <w:t>hasRoom</w:t>
+      </w:r>
+      <w:proofErr w:type="spellEnd"/>
+      <w:r>
+        <w:rPr>
+          <w:lang w:val="de-DE"/>
+        </w:rPr>
+        <w:t>}{#</w:t>
+      </w:r>
+      <w:proofErr w:type="spellStart"/>
+      <w:r>
+        <w:rPr>
+          <w:lang w:val="de-DE"/>
+        </w:rPr>
+        <w:t>has</w:t>
+      </w:r>
+      <w:r>
+        <w:rPr>
+          <w:lang w:val="de-DE"/>
+        </w:rPr>
+        <w:t>Time</w:t>
+      </w:r>
+      <w:proofErr w:type="spellEnd"/>
+      <w:r>
+        <w:rPr>
+          <w:lang w:val="de-DE"/>
+        </w:rPr>
+        <w:t>}</w:t>
+      </w:r>
+      <w:r>
+        <w:rPr>
+          <w:lang w:val="de-DE"/>
+        </w:rPr>
+        <w:t xml:space="preserve">um </w:t>
+      </w:r>
+      <w:r>
+        <w:rPr>
+          <w:b/>
+          <w:bCs/>
+          <w:lang w:val="de-DE"/>
+        </w:rPr>
+        <w:t>{</w:t>
+      </w:r>
+      <w:r>
+        <w:rPr>
+          <w:b/>
+          <w:bCs/>
+          <w:lang w:val="de-DE"/>
+        </w:rPr>
+        <w:t>time</w:t>
+      </w:r>
+      <w:r>
+        <w:rPr>
+          <w:b/>
+          <w:bCs/>
+          <w:lang w:val="de-DE"/>
+        </w:rPr>
+        <w:t>}</w:t>
+      </w:r>
+      <w:r>
+        <w:rPr>
+          <w:b/>
+          <w:bCs/>
+          <w:lang w:val="de-DE"/>
+        </w:rPr>
+        <w:t xml:space="preserve"> </w:t>
+      </w:r>
+      <w:r>
+        <w:rPr>
+          <w:lang w:val="de-DE"/>
+        </w:rPr>
+        <w:t>{/</w:t>
+      </w:r>
+      <w:proofErr w:type="spellStart"/>
+      <w:r>
+        <w:rPr>
+          <w:lang w:val="de-DE"/>
+        </w:rPr>
+        <w:t>has</w:t>
+      </w:r>
+      <w:r>
+        <w:rPr>
+          <w:lang w:val="de-DE"/>
+        </w:rPr>
+        <w:t>Time</w:t>
+      </w:r>
+      <w:proofErr w:type="spellEnd"/>
+      <w:r>
+        <w:rPr>
+          <w:lang w:val="de-DE"/>
+        </w:rPr>
+        <w:t>}</w:t>
+      </w:r>
+      <w:r>
+        <w:rPr>
+          <w:lang w:val="de-DE"/>
+        </w:rPr>
+        <w:t>statt.{</w:t>
+      </w:r>
+      <w:r>
+        <w:rPr>
+          <w:lang w:val="de-DE"/>
+        </w:rPr>
+        <w:t>/</w:t>
+      </w:r>
+      <w:proofErr w:type="spellStart"/>
+      <w:r>
+        <w:rPr>
+          <w:lang w:val="de-DE"/>
+        </w:rPr>
+        <w:t>hasInfo</w:t>
+      </w:r>
+      <w:proofErr w:type="spellEnd"/>
+      <w:r>
+        <w:rPr>
+          <w:lang w:val="de-DE"/>
+        </w:rPr>
+        <w:t>}</w:t>
+      </w:r>
     </w:p>
     <w:p>
       <w:pPr>
@@ -215,8 +428,8 @@
           <w:lang w:val="de-DE"/>
         </w:rPr>
       </w:pPr>
-      <w:bookmarkStart w:id="0" w:name="contact-information"/>
-      <w:bookmarkEnd w:id="0"/>
+      <w:bookmarkStart w:id="1" w:name="contact-information"/>
+      <w:bookmarkEnd w:id="1"/>
       <w:r>
         <w:rPr>
           <w:lang w:val="de-DE"/>
@@ -239,8 +452,8 @@
           <w:lang w:val="de-DE"/>
         </w:rPr>
       </w:pPr>
-      <w:bookmarkStart w:id="1" w:name="course-objectives-and-learning-outcomes"/>
-      <w:bookmarkEnd w:id="1"/>
+      <w:bookmarkStart w:id="2" w:name="course-objectives-and-learning-outcomes"/>
+      <w:bookmarkEnd w:id="2"/>
       <w:r>
         <w:rPr>
           <w:lang w:val="de-DE"/>
@@ -291,10 +504,10 @@
           <w:lang w:val="de-DE"/>
         </w:rPr>
       </w:pPr>
-      <w:bookmarkStart w:id="2" w:name="required-texts-and-materials"/>
-      <w:bookmarkStart w:id="3" w:name="exams-and-papers"/>
-      <w:bookmarkEnd w:id="2"/>
+      <w:bookmarkStart w:id="3" w:name="required-texts-and-materials"/>
+      <w:bookmarkStart w:id="4" w:name="exams-and-papers"/>
       <w:bookmarkEnd w:id="3"/>
+      <w:bookmarkEnd w:id="4"/>
       <w:r>
         <w:rPr>
           <w:lang w:val="de-DE"/>
@@ -323,10 +536,10 @@
           <w:lang w:val="de-DE"/>
         </w:rPr>
       </w:pPr>
-      <w:bookmarkStart w:id="4" w:name="grade-policies"/>
-      <w:bookmarkStart w:id="5" w:name="absence-policies"/>
-      <w:bookmarkEnd w:id="4"/>
+      <w:bookmarkStart w:id="5" w:name="grade-policies"/>
+      <w:bookmarkStart w:id="6" w:name="absence-policies"/>
       <w:bookmarkEnd w:id="5"/>
+      <w:bookmarkEnd w:id="6"/>
       <w:r>
         <w:rPr>
           <w:lang w:val="de-DE"/>
@@ -364,10 +577,10 @@
           <w:lang w:val="de-DE"/>
         </w:rPr>
       </w:pPr>
-      <w:bookmarkStart w:id="6" w:name="rice-honor-code"/>
-      <w:bookmarkStart w:id="7" w:name="course-schedule"/>
-      <w:bookmarkEnd w:id="6"/>
+      <w:bookmarkStart w:id="7" w:name="rice-honor-code"/>
+      <w:bookmarkStart w:id="8" w:name="course-schedule"/>
       <w:bookmarkEnd w:id="7"/>
+      <w:bookmarkEnd w:id="8"/>
       <w:r>
         <w:rPr>
           <w:lang w:val="de-DE"/>
@@ -383,8 +596,8 @@
           <w:lang w:val="de-DE"/>
         </w:rPr>
       </w:pPr>
-      <w:bookmarkStart w:id="8" w:name="tuesday-august-27"/>
-      <w:bookmarkEnd w:id="8"/>
+      <w:bookmarkStart w:id="9" w:name="tuesday-august-27"/>
+      <w:bookmarkEnd w:id="9"/>
       <w:r>
         <w:rPr>
           <w:lang w:val="de-DE"/>
@@ -453,8 +666,6 @@
         </w:rPr>
         <w:t xml:space="preserve">hier </w:t>
       </w:r>
-      <w:bookmarkStart w:id="9" w:name="_GoBack"/>
-      <w:bookmarkEnd w:id="9"/>
       <w:r>
         <w:rPr>
           <w:lang w:val="de-DE"/>
@@ -1554,6 +1765,7 @@
     <w:lsdException w:name="HTML Sample" w:semiHidden="1" w:unhideWhenUsed="1"/>
     <w:lsdException w:name="HTML Typewriter" w:semiHidden="1" w:unhideWhenUsed="1"/>
     <w:lsdException w:name="HTML Variable" w:semiHidden="1" w:unhideWhenUsed="1"/>
+    <w:lsdException w:name="Normal Table" w:semiHidden="1" w:unhideWhenUsed="1"/>
     <w:lsdException w:name="annotation subject" w:semiHidden="1" w:unhideWhenUsed="1"/>
     <w:lsdException w:name="No List" w:semiHidden="1" w:unhideWhenUsed="1"/>
     <w:lsdException w:name="Outline List 1" w:semiHidden="1" w:unhideWhenUsed="1"/>
@@ -1597,8 +1809,10 @@
     <w:lsdException w:name="Table Elegant" w:semiHidden="1" w:unhideWhenUsed="1"/>
     <w:lsdException w:name="Table Professional" w:semiHidden="1" w:unhideWhenUsed="1"/>
     <w:lsdException w:name="Table Subtle 1" w:semiHidden="1" w:unhideWhenUsed="1"/>
+    <w:lsdException w:name="Table Subtle 2" w:semiHidden="1" w:unhideWhenUsed="1"/>
     <w:lsdException w:name="Table Web 1" w:semiHidden="1" w:unhideWhenUsed="1"/>
     <w:lsdException w:name="Table Web 2" w:semiHidden="1" w:unhideWhenUsed="1"/>
+    <w:lsdException w:name="Table Web 3" w:semiHidden="1" w:unhideWhenUsed="1"/>
     <w:lsdException w:name="Balloon Text" w:semiHidden="1" w:unhideWhenUsed="1"/>
     <w:lsdException w:name="Table Theme" w:semiHidden="1" w:unhideWhenUsed="1"/>
     <w:lsdException w:name="Placeholder Text" w:semiHidden="1"/>
@@ -1618,6 +1832,10 @@
     <w:lsdException w:name="Colorful Grid"/>
     <w:lsdException w:name="Light Shading Accent 1"/>
     <w:lsdException w:name="Light List Accent 1"/>
+    <w:lsdException w:name="Light Grid Accent 1"/>
+    <w:lsdException w:name="Medium Shading 1 Accent 1"/>
+    <w:lsdException w:name="Medium Shading 2 Accent 1"/>
+    <w:lsdException w:name="Medium List 1 Accent 1"/>
     <w:lsdException w:name="Revision" w:semiHidden="1"/>
     <w:lsdException w:name="Medium List 2 Accent 1"/>
     <w:lsdException w:name="Medium Grid 1 Accent 1"/>
@@ -1693,6 +1911,10 @@
     <w:lsdException w:name="Medium Grid 1 Accent 6"/>
     <w:lsdException w:name="Medium Grid 2 Accent 6"/>
     <w:lsdException w:name="Medium Grid 3 Accent 6"/>
+    <w:lsdException w:name="Dark List Accent 6"/>
+    <w:lsdException w:name="Colorful Shading Accent 6"/>
+    <w:lsdException w:name="Colorful List Accent 6"/>
+    <w:lsdException w:name="Colorful Grid Accent 6"/>
     <w:lsdException w:name="Bibliography" w:semiHidden="1" w:unhideWhenUsed="1"/>
     <w:lsdException w:name="TOC Heading" w:semiHidden="1" w:unhideWhenUsed="1"/>
     <w:lsdException w:name="Grid Table 4" w:uiPriority="49"/>

</xml_diff>

<commit_message>
major updates to everything
</commit_message>
<xml_diff>
--- a/syllabus_template.docx
+++ b/syllabus_template.docx
@@ -25,14 +25,12 @@
           <w:lang w:val="de-DE"/>
         </w:rPr>
       </w:pPr>
-    </w:p>
-    <w:p>
-      <w:pPr>
-        <w:pStyle w:val="BodyText"/>
-        <w:rPr>
-          <w:lang w:val="de-DE"/>
-        </w:rPr>
-      </w:pPr>
+      <w:r>
+        <w:rPr>
+          <w:lang w:val="de-DE"/>
+        </w:rPr>
+        <w:tab/>
+      </w:r>
     </w:p>
     <w:p>
       <w:pPr>
@@ -49,14 +47,32 @@
         <w:rPr>
           <w:b/>
           <w:bCs/>
+          <w:lang w:val="de-DE"/>
         </w:rPr>
       </w:pPr>
       <w:r>
         <w:rPr>
           <w:b/>
           <w:bCs/>
-        </w:rPr>
-        <w:t>{term}</w:t>
+          <w:lang w:val="de-DE"/>
+        </w:rPr>
+        <w:t>{term}{#hasModul</w:t>
+      </w:r>
+      <w:r>
+        <w:rPr>
+          <w:b/>
+          <w:bCs/>
+          <w:lang w:val="de-DE"/>
+        </w:rPr>
+        <w:t>e</w:t>
+      </w:r>
+      <w:r>
+        <w:rPr>
+          <w:b/>
+          <w:bCs/>
+          <w:lang w:val="de-DE"/>
+        </w:rPr>
+        <w:t>}</w:t>
       </w:r>
     </w:p>
     <w:p>
@@ -66,74 +82,148 @@
         <w:rPr>
           <w:b/>
           <w:bCs/>
+          <w:lang w:val="de-DE"/>
         </w:rPr>
       </w:pPr>
       <w:r>
         <w:rPr>
           <w:b/>
           <w:bCs/>
-        </w:rPr>
-        <w:t>{#</w:t>
-      </w:r>
-      <w:proofErr w:type="spellStart"/>
-      <w:proofErr w:type="gramStart"/>
+          <w:lang w:val="de-DE"/>
+        </w:rPr>
+        <w:t xml:space="preserve">Modul: </w:t>
+      </w:r>
       <w:r>
         <w:rPr>
           <w:b/>
           <w:bCs/>
-        </w:rPr>
-        <w:t>hasModul</w:t>
+          <w:lang w:val="de-DE"/>
+        </w:rPr>
+        <w:t>{modul</w:t>
       </w:r>
       <w:r>
         <w:rPr>
           <w:b/>
           <w:bCs/>
+          <w:lang w:val="de-DE"/>
         </w:rPr>
         <w:t>e</w:t>
       </w:r>
-      <w:proofErr w:type="spellEnd"/>
       <w:r>
         <w:rPr>
           <w:b/>
           <w:bCs/>
-        </w:rPr>
-        <w:t>}</w:t>
+          <w:lang w:val="de-DE"/>
+        </w:rPr>
+        <w:t>}{/hasModul</w:t>
       </w:r>
       <w:r>
         <w:rPr>
           <w:b/>
           <w:bCs/>
-        </w:rPr>
-        <w:t>Modul</w:t>
-      </w:r>
-      <w:proofErr w:type="gramEnd"/>
+          <w:lang w:val="de-DE"/>
+        </w:rPr>
+        <w:t>e</w:t>
+      </w:r>
       <w:r>
         <w:rPr>
           <w:b/>
           <w:bCs/>
-        </w:rPr>
-        <w:t xml:space="preserve">: </w:t>
+          <w:lang w:val="de-DE"/>
+        </w:rPr>
+        <w:t>}</w:t>
+      </w:r>
+    </w:p>
+    <w:p>
+      <w:pPr>
+        <w:pStyle w:val="Subtitle"/>
+        <w:rPr>
+          <w:lang w:val="de-DE"/>
+        </w:rPr>
+      </w:pPr>
+      <w:r>
+        <w:rPr>
+          <w:lang w:val="de-DE"/>
+        </w:rPr>
+        <w:t>Syllabus</w:t>
+      </w:r>
+    </w:p>
+    <w:p>
+      <w:pPr>
+        <w:pStyle w:val="Title"/>
+        <w:rPr>
+          <w:rFonts w:cs="Segoe UI"/>
+          <w:lang w:val="de-DE"/>
+        </w:rPr>
+      </w:pPr>
+      <w:r>
+        <w:rPr>
+          <w:rFonts w:cs="Segoe UI"/>
+          <w:lang w:val="de-DE"/>
+        </w:rPr>
+        <w:t>{</w:t>
+      </w:r>
+      <w:r>
+        <w:rPr>
+          <w:rFonts w:cs="Segoe UI"/>
+          <w:lang w:val="de-DE"/>
+        </w:rPr>
+        <w:t>title}</w:t>
+      </w:r>
+    </w:p>
+    <w:p>
+      <w:pPr>
+        <w:pStyle w:val="BodyText"/>
+        <w:jc w:val="center"/>
+        <w:rPr>
+          <w:lang w:val="de-DE"/>
+        </w:rPr>
+      </w:pPr>
+      <w:r>
+        <w:rPr>
+          <w:lang w:val="de-DE"/>
+        </w:rPr>
+        <w:t>{#hasInfo}</w:t>
+      </w:r>
+      <w:r>
+        <w:rPr>
+          <w:lang w:val="de-DE"/>
+        </w:rPr>
+        <w:t xml:space="preserve">Alle Sitzungen finden {#hasRoom}in </w:t>
       </w:r>
       <w:r>
         <w:rPr>
           <w:b/>
           <w:bCs/>
-        </w:rPr>
-        <w:t>{modul</w:t>
+          <w:lang w:val="de-DE"/>
+        </w:rPr>
+        <w:t>Raum {room}</w:t>
+      </w:r>
+      <w:r>
+        <w:rPr>
+          <w:lang w:val="de-DE"/>
+        </w:rPr>
+        <w:t xml:space="preserve"> {/hasRoom}{#hasTime}um </w:t>
       </w:r>
       <w:r>
         <w:rPr>
           <w:b/>
           <w:bCs/>
-        </w:rPr>
-        <w:t>e</w:t>
-      </w:r>
-      <w:r>
-        <w:rPr>
-          <w:b/>
-          <w:bCs/>
-        </w:rPr>
-        <w:t>}</w:t>
+          <w:lang w:val="de-DE"/>
+        </w:rPr>
+        <w:t xml:space="preserve">{time} </w:t>
+      </w:r>
+      <w:r>
+        <w:rPr>
+          <w:lang w:val="de-DE"/>
+        </w:rPr>
+        <w:t>{/hasTime}statt</w:t>
+      </w:r>
+      <w:r>
+        <w:rPr>
+          <w:lang w:val="de-DE"/>
+        </w:rPr>
+        <w:t>.</w:t>
       </w:r>
     </w:p>
     <w:p>
@@ -141,308 +231,32 @@
         <w:pStyle w:val="BodyText"/>
         <w:jc w:val="center"/>
         <w:rPr>
-          <w:b/>
-          <w:bCs/>
-        </w:rPr>
-      </w:pPr>
-      <w:r>
-        <w:rPr>
-          <w:b/>
-          <w:bCs/>
-        </w:rPr>
-        <w:t>{/</w:t>
-      </w:r>
-      <w:proofErr w:type="spellStart"/>
-      <w:proofErr w:type="gramStart"/>
-      <w:r>
-        <w:rPr>
-          <w:b/>
-          <w:bCs/>
-        </w:rPr>
-        <w:t>hasModul</w:t>
-      </w:r>
-      <w:r>
-        <w:rPr>
-          <w:b/>
-          <w:bCs/>
-        </w:rPr>
-        <w:t>e</w:t>
-      </w:r>
-      <w:proofErr w:type="spellEnd"/>
-      <w:r>
-        <w:rPr>
-          <w:b/>
-          <w:bCs/>
-        </w:rPr>
-        <w:t>}</w:t>
-      </w:r>
-      <w:r>
-        <w:rPr>
-          <w:b/>
-          <w:bCs/>
-        </w:rPr>
-        <w:t>Syllabus</w:t>
-      </w:r>
-      <w:proofErr w:type="gramEnd"/>
-      <w:r>
-        <w:rPr>
-          <w:b/>
-          <w:bCs/>
-        </w:rPr>
-        <w:t xml:space="preserve"> </w:t>
-      </w:r>
-      <w:proofErr w:type="spellStart"/>
-      <w:r>
-        <w:rPr>
-          <w:b/>
-          <w:bCs/>
-        </w:rPr>
-        <w:t>zum</w:t>
-      </w:r>
-      <w:proofErr w:type="spellEnd"/>
-      <w:r>
-        <w:rPr>
-          <w:b/>
-          <w:bCs/>
-        </w:rPr>
-        <w:t xml:space="preserve"> Seminar</w:t>
-      </w:r>
-    </w:p>
-    <w:p>
-      <w:pPr>
-        <w:pStyle w:val="Title"/>
-        <w:rPr>
-          <w:rFonts w:cs="Segoe UI"/>
-          <w:lang w:val="de-DE"/>
-        </w:rPr>
-      </w:pPr>
-      <w:r>
-        <w:rPr>
-          <w:rFonts w:cs="Segoe UI"/>
+          <w:lang w:val="de-DE"/>
+        </w:rPr>
+      </w:pPr>
+      <w:r>
+        <w:rPr>
           <w:lang w:val="de-DE"/>
         </w:rPr>
         <w:t>{</w:t>
       </w:r>
       <w:r>
         <w:rPr>
-          <w:rFonts w:cs="Segoe UI"/>
-          <w:lang w:val="de-DE"/>
-        </w:rPr>
-        <w:t>title}</w:t>
-      </w:r>
-    </w:p>
-    <w:p>
-      <w:pPr>
-        <w:pStyle w:val="BodyText"/>
-        <w:jc w:val="center"/>
-        <w:rPr>
-          <w:lang w:val="de-DE"/>
-        </w:rPr>
-      </w:pPr>
-      <w:r>
-        <w:rPr>
-          <w:lang w:val="de-DE"/>
-        </w:rPr>
-        <w:t>{#</w:t>
-      </w:r>
-      <w:proofErr w:type="spellStart"/>
-      <w:proofErr w:type="gramStart"/>
-      <w:r>
-        <w:rPr>
-          <w:lang w:val="de-DE"/>
-        </w:rPr>
-        <w:t>hasInfo</w:t>
-      </w:r>
-      <w:proofErr w:type="spellEnd"/>
-      <w:r>
-        <w:rPr>
-          <w:lang w:val="de-DE"/>
-        </w:rPr>
-        <w:t>}</w:t>
-      </w:r>
-      <w:r>
-        <w:rPr>
-          <w:lang w:val="de-DE"/>
-        </w:rPr>
-        <w:t>Alle</w:t>
-      </w:r>
-      <w:proofErr w:type="gramEnd"/>
-      <w:r>
-        <w:rPr>
-          <w:lang w:val="de-DE"/>
-        </w:rPr>
-        <w:t xml:space="preserve"> Sitzungen finden {#</w:t>
-      </w:r>
-      <w:proofErr w:type="spellStart"/>
-      <w:r>
-        <w:rPr>
-          <w:lang w:val="de-DE"/>
-        </w:rPr>
-        <w:t>hasRoom</w:t>
-      </w:r>
-      <w:proofErr w:type="spellEnd"/>
-      <w:r>
-        <w:rPr>
-          <w:lang w:val="de-DE"/>
-        </w:rPr>
-        <w:t xml:space="preserve">}in </w:t>
-      </w:r>
-      <w:r>
-        <w:rPr>
-          <w:b/>
-          <w:bCs/>
-          <w:lang w:val="de-DE"/>
-        </w:rPr>
-        <w:t>Raum {</w:t>
-      </w:r>
-      <w:proofErr w:type="spellStart"/>
-      <w:r>
-        <w:rPr>
-          <w:b/>
-          <w:bCs/>
-          <w:lang w:val="de-DE"/>
-        </w:rPr>
-        <w:t>room</w:t>
-      </w:r>
-      <w:proofErr w:type="spellEnd"/>
-      <w:r>
-        <w:rPr>
-          <w:b/>
-          <w:bCs/>
-          <w:lang w:val="de-DE"/>
-        </w:rPr>
-        <w:t>}</w:t>
-      </w:r>
-      <w:r>
-        <w:rPr>
-          <w:lang w:val="de-DE"/>
-        </w:rPr>
-        <w:t xml:space="preserve"> {/</w:t>
-      </w:r>
-      <w:proofErr w:type="spellStart"/>
-      <w:r>
-        <w:rPr>
-          <w:lang w:val="de-DE"/>
-        </w:rPr>
-        <w:t>hasRoom</w:t>
-      </w:r>
-      <w:proofErr w:type="spellEnd"/>
-      <w:r>
-        <w:rPr>
-          <w:lang w:val="de-DE"/>
-        </w:rPr>
-        <w:t>}{#</w:t>
-      </w:r>
-      <w:proofErr w:type="spellStart"/>
-      <w:r>
-        <w:rPr>
-          <w:lang w:val="de-DE"/>
-        </w:rPr>
-        <w:t>hasTime</w:t>
-      </w:r>
-      <w:proofErr w:type="spellEnd"/>
-      <w:r>
-        <w:rPr>
-          <w:lang w:val="de-DE"/>
-        </w:rPr>
-        <w:t xml:space="preserve">}um </w:t>
-      </w:r>
-      <w:r>
-        <w:rPr>
-          <w:b/>
-          <w:bCs/>
-          <w:lang w:val="de-DE"/>
-        </w:rPr>
-        <w:t xml:space="preserve">{time} </w:t>
-      </w:r>
-      <w:r>
-        <w:rPr>
-          <w:lang w:val="de-DE"/>
-        </w:rPr>
-        <w:t>{/</w:t>
-      </w:r>
-      <w:proofErr w:type="spellStart"/>
-      <w:r>
-        <w:rPr>
-          <w:lang w:val="de-DE"/>
-        </w:rPr>
-        <w:t>hasTime</w:t>
-      </w:r>
-      <w:proofErr w:type="spellEnd"/>
-      <w:r>
-        <w:rPr>
-          <w:lang w:val="de-DE"/>
-        </w:rPr>
-        <w:t>}statt</w:t>
-      </w:r>
-      <w:r>
-        <w:rPr>
-          <w:lang w:val="de-DE"/>
-        </w:rPr>
-        <w:t>.</w:t>
-      </w:r>
-    </w:p>
-    <w:p>
-      <w:pPr>
-        <w:pStyle w:val="BodyText"/>
-        <w:jc w:val="center"/>
-        <w:rPr>
-          <w:lang w:val="de-DE"/>
-        </w:rPr>
-      </w:pPr>
-      <w:r>
-        <w:rPr>
-          <w:lang w:val="de-DE"/>
-        </w:rPr>
-        <w:t>{</w:t>
-      </w:r>
-      <w:r>
-        <w:rPr>
           <w:lang w:val="de-DE"/>
         </w:rPr>
         <w:t>/</w:t>
       </w:r>
-      <w:proofErr w:type="spellStart"/>
-      <w:proofErr w:type="gramStart"/>
-      <w:r>
-        <w:rPr>
-          <w:lang w:val="de-DE"/>
-        </w:rPr>
-        <w:t>hasInfo</w:t>
-      </w:r>
-      <w:proofErr w:type="spellEnd"/>
-      <w:r>
-        <w:rPr>
-          <w:lang w:val="de-DE"/>
-        </w:rPr>
-        <w:t>}</w:t>
-      </w:r>
-      <w:r>
-        <w:rPr>
-          <w:lang w:val="de-DE"/>
-        </w:rPr>
-        <w:t>{</w:t>
-      </w:r>
-      <w:proofErr w:type="gramEnd"/>
-      <w:r>
-        <w:rPr>
-          <w:lang w:val="de-DE"/>
-        </w:rPr>
-        <w:t>#</w:t>
-      </w:r>
-      <w:proofErr w:type="spellStart"/>
-      <w:r>
-        <w:rPr>
-          <w:lang w:val="de-DE"/>
-        </w:rPr>
-        <w:t>showContents</w:t>
-      </w:r>
-      <w:proofErr w:type="spellEnd"/>
-      <w:r>
-        <w:rPr>
-          <w:lang w:val="de-DE"/>
-        </w:rPr>
-        <w:t>}</w:t>
+      <w:r>
+        <w:rPr>
+          <w:lang w:val="de-DE"/>
+        </w:rPr>
+        <w:t>hasInfo}</w:t>
+      </w:r>
+      <w:r>
+        <w:rPr>
+          <w:lang w:val="de-DE"/>
+        </w:rPr>
+        <w:t>{#showContents}</w:t>
       </w:r>
     </w:p>
     <w:p>
@@ -478,57 +292,19 @@
         <w:rPr>
           <w:lang w:val="de-DE"/>
         </w:rPr>
-        <w:t>{</w:t>
-      </w:r>
-      <w:proofErr w:type="spellStart"/>
-      <w:r>
-        <w:rPr>
-          <w:lang w:val="de-DE"/>
-        </w:rPr>
-        <w:t>contents</w:t>
-      </w:r>
-      <w:proofErr w:type="spellEnd"/>
-      <w:r>
-        <w:rPr>
-          <w:lang w:val="de-DE"/>
-        </w:rPr>
-        <w:t>}{/</w:t>
-      </w:r>
-      <w:proofErr w:type="spellStart"/>
-      <w:proofErr w:type="gramStart"/>
-      <w:r>
-        <w:rPr>
-          <w:lang w:val="de-DE"/>
-        </w:rPr>
-        <w:t>showContens</w:t>
-      </w:r>
-      <w:proofErr w:type="spellEnd"/>
-      <w:r>
-        <w:rPr>
-          <w:lang w:val="de-DE"/>
-        </w:rPr>
-        <w:t>}{</w:t>
-      </w:r>
-      <w:proofErr w:type="gramEnd"/>
-      <w:r>
-        <w:rPr>
-          <w:lang w:val="de-DE"/>
-        </w:rPr>
-        <w:t>#</w:t>
-      </w:r>
-      <w:proofErr w:type="spellStart"/>
-      <w:r>
-        <w:rPr>
-          <w:lang w:val="de-DE"/>
-        </w:rPr>
-        <w:t>showGoals</w:t>
-      </w:r>
-      <w:proofErr w:type="spellEnd"/>
-      <w:r>
-        <w:rPr>
-          <w:lang w:val="de-DE"/>
-        </w:rPr>
-        <w:t>}</w:t>
+        <w:t>{contents}{/showConten</w:t>
+      </w:r>
+      <w:r>
+        <w:rPr>
+          <w:lang w:val="de-DE"/>
+        </w:rPr>
+        <w:t>t</w:t>
+      </w:r>
+      <w:r>
+        <w:rPr>
+          <w:lang w:val="de-DE"/>
+        </w:rPr>
+        <w:t>s}{#showGoals}</w:t>
       </w:r>
     </w:p>
     <w:p>
@@ -558,57 +334,19 @@
         <w:rPr>
           <w:lang w:val="de-DE"/>
         </w:rPr>
-        <w:t>{</w:t>
-      </w:r>
-      <w:proofErr w:type="spellStart"/>
-      <w:r>
-        <w:rPr>
-          <w:lang w:val="de-DE"/>
-        </w:rPr>
-        <w:t>goals</w:t>
-      </w:r>
-      <w:proofErr w:type="spellEnd"/>
-      <w:r>
-        <w:rPr>
-          <w:lang w:val="de-DE"/>
-        </w:rPr>
-        <w:t>}{/</w:t>
-      </w:r>
-      <w:proofErr w:type="spellStart"/>
-      <w:proofErr w:type="gramStart"/>
-      <w:r>
-        <w:rPr>
-          <w:lang w:val="de-DE"/>
-        </w:rPr>
-        <w:t>goals</w:t>
-      </w:r>
-      <w:proofErr w:type="spellEnd"/>
-      <w:r>
-        <w:rPr>
-          <w:lang w:val="de-DE"/>
-        </w:rPr>
-        <w:t>}{</w:t>
-      </w:r>
-      <w:proofErr w:type="gramEnd"/>
-      <w:r>
-        <w:rPr>
-          <w:lang w:val="de-DE"/>
-        </w:rPr>
-        <w:t>#</w:t>
-      </w:r>
-      <w:proofErr w:type="spellStart"/>
-      <w:r>
-        <w:rPr>
-          <w:lang w:val="de-DE"/>
-        </w:rPr>
-        <w:t>showLink</w:t>
-      </w:r>
-      <w:proofErr w:type="spellEnd"/>
-      <w:r>
-        <w:rPr>
-          <w:lang w:val="de-DE"/>
-        </w:rPr>
-        <w:t>}</w:t>
+        <w:t>{goals}{/</w:t>
+      </w:r>
+      <w:r>
+        <w:rPr>
+          <w:lang w:val="de-DE"/>
+        </w:rPr>
+        <w:t>showG</w:t>
+      </w:r>
+      <w:r>
+        <w:rPr>
+          <w:lang w:val="de-DE"/>
+        </w:rPr>
+        <w:t>oals}{#showLink}</w:t>
       </w:r>
     </w:p>
     <w:p>
@@ -630,8 +368,41 @@
         </w:rPr>
         <w:t>-Materialien</w:t>
       </w:r>
-      <w:bookmarkStart w:id="2" w:name="_GoBack"/>
+    </w:p>
+    <w:p>
+      <w:pPr>
+        <w:pStyle w:val="BodyText"/>
+      </w:pPr>
+      <w:r>
+        <w:t>{link}</w:t>
+      </w:r>
+      <w:r>
+        <w:t>{/showLink}{#showRequirements}</w:t>
+      </w:r>
+    </w:p>
+    <w:p>
+      <w:pPr>
+        <w:pStyle w:val="Heading1"/>
+        <w:rPr>
+          <w:lang w:val="de-DE"/>
+        </w:rPr>
+      </w:pPr>
+      <w:bookmarkStart w:id="2" w:name="required-texts-and-materials"/>
+      <w:bookmarkStart w:id="3" w:name="exams-and-papers"/>
       <w:bookmarkEnd w:id="2"/>
+      <w:bookmarkEnd w:id="3"/>
+      <w:r>
+        <w:rPr>
+          <w:lang w:val="de-DE"/>
+        </w:rPr>
+        <w:t>Teilnahme- und Leistung</w:t>
+      </w:r>
+      <w:r>
+        <w:rPr>
+          <w:lang w:val="de-DE"/>
+        </w:rPr>
+        <w:t>sanforderungen</w:t>
+      </w:r>
     </w:p>
     <w:p>
       <w:pPr>
@@ -644,49 +415,19 @@
         <w:rPr>
           <w:lang w:val="de-DE"/>
         </w:rPr>
-        <w:t>{link}</w:t>
-      </w:r>
-      <w:r>
-        <w:rPr>
-          <w:lang w:val="de-DE"/>
-        </w:rPr>
-        <w:t>{/</w:t>
-      </w:r>
-      <w:proofErr w:type="spellStart"/>
-      <w:proofErr w:type="gramStart"/>
-      <w:r>
-        <w:rPr>
-          <w:lang w:val="de-DE"/>
-        </w:rPr>
-        <w:t>showLink</w:t>
-      </w:r>
-      <w:proofErr w:type="spellEnd"/>
-      <w:r>
-        <w:rPr>
-          <w:lang w:val="de-DE"/>
-        </w:rPr>
-        <w:t>}{</w:t>
-      </w:r>
-      <w:proofErr w:type="gramEnd"/>
-      <w:r>
-        <w:rPr>
-          <w:lang w:val="de-DE"/>
-        </w:rPr>
-        <w:t>#</w:t>
-      </w:r>
-      <w:proofErr w:type="spellStart"/>
-      <w:r>
-        <w:rPr>
-          <w:lang w:val="de-DE"/>
-        </w:rPr>
-        <w:t>showRequirements</w:t>
-      </w:r>
-      <w:proofErr w:type="spellEnd"/>
-      <w:r>
-        <w:rPr>
-          <w:lang w:val="de-DE"/>
-        </w:rPr>
-        <w:t>}</w:t>
+        <w:t>{requirements}{/showRequirements}</w:t>
+      </w:r>
+      <w:r>
+        <w:rPr>
+          <w:lang w:val="de-DE"/>
+        </w:rPr>
+        <w:t>{#</w:t>
+      </w:r>
+      <w:r>
+        <w:rPr>
+          <w:lang w:val="de-DE"/>
+        </w:rPr>
+        <w:t>showDeadlines}</w:t>
       </w:r>
     </w:p>
     <w:p>
@@ -696,272 +437,72 @@
           <w:lang w:val="de-DE"/>
         </w:rPr>
       </w:pPr>
-      <w:bookmarkStart w:id="3" w:name="required-texts-and-materials"/>
-      <w:bookmarkStart w:id="4" w:name="exams-and-papers"/>
-      <w:bookmarkEnd w:id="3"/>
+      <w:r>
+        <w:rPr>
+          <w:lang w:val="de-DE"/>
+        </w:rPr>
+        <w:t>Abgabefristen</w:t>
+      </w:r>
+    </w:p>
+    <w:p>
+      <w:pPr>
+        <w:pStyle w:val="BodyText"/>
+        <w:rPr>
+          <w:lang w:val="de-DE"/>
+        </w:rPr>
+      </w:pPr>
+      <w:r>
+        <w:rPr>
+          <w:lang w:val="de-DE"/>
+        </w:rPr>
+        <w:t>{deadlines}{/showDeadlines}{#showResources}</w:t>
+      </w:r>
+    </w:p>
+    <w:p>
+      <w:pPr>
+        <w:pStyle w:val="Heading1"/>
+        <w:rPr>
+          <w:lang w:val="de-DE"/>
+        </w:rPr>
+      </w:pPr>
+      <w:r>
+        <w:rPr>
+          <w:lang w:val="de-DE"/>
+        </w:rPr>
+        <w:t>Ressourcen</w:t>
+      </w:r>
+      <w:r>
+        <w:rPr>
+          <w:lang w:val="de-DE"/>
+        </w:rPr>
+        <w:t xml:space="preserve"> für wissenschaftliches Arbeiten</w:t>
+      </w:r>
+    </w:p>
+    <w:p>
+      <w:pPr>
+        <w:pStyle w:val="BodyText"/>
+        <w:rPr>
+          <w:lang w:val="de-DE"/>
+        </w:rPr>
+      </w:pPr>
+      <w:r>
+        <w:rPr>
+          <w:lang w:val="de-DE"/>
+        </w:rPr>
+        <w:t>{resources}{/showResources}{#showAttendance}</w:t>
+      </w:r>
+    </w:p>
+    <w:p>
+      <w:pPr>
+        <w:pStyle w:val="Heading1"/>
+        <w:rPr>
+          <w:lang w:val="de-DE"/>
+        </w:rPr>
+      </w:pPr>
+      <w:bookmarkStart w:id="4" w:name="grade-policies"/>
+      <w:bookmarkStart w:id="5" w:name="absence-policies"/>
       <w:bookmarkEnd w:id="4"/>
-      <w:r>
-        <w:rPr>
-          <w:lang w:val="de-DE"/>
-        </w:rPr>
-        <w:t>Teilnahme- und Leistung</w:t>
-      </w:r>
-      <w:r>
-        <w:rPr>
-          <w:lang w:val="de-DE"/>
-        </w:rPr>
-        <w:t>sanforderungen</w:t>
-      </w:r>
-    </w:p>
-    <w:p>
-      <w:pPr>
-        <w:pStyle w:val="BodyText"/>
-        <w:rPr>
-          <w:lang w:val="de-DE"/>
-        </w:rPr>
-      </w:pPr>
-      <w:r>
-        <w:rPr>
-          <w:lang w:val="de-DE"/>
-        </w:rPr>
-        <w:t>{</w:t>
-      </w:r>
-      <w:proofErr w:type="spellStart"/>
-      <w:r>
-        <w:rPr>
-          <w:lang w:val="de-DE"/>
-        </w:rPr>
-        <w:t>requirements</w:t>
-      </w:r>
-      <w:proofErr w:type="spellEnd"/>
-      <w:r>
-        <w:rPr>
-          <w:lang w:val="de-DE"/>
-        </w:rPr>
-        <w:t>}{/</w:t>
-      </w:r>
-      <w:proofErr w:type="spellStart"/>
-      <w:proofErr w:type="gramStart"/>
-      <w:r>
-        <w:rPr>
-          <w:lang w:val="de-DE"/>
-        </w:rPr>
-        <w:t>showRequirements</w:t>
-      </w:r>
-      <w:proofErr w:type="spellEnd"/>
-      <w:r>
-        <w:rPr>
-          <w:lang w:val="de-DE"/>
-        </w:rPr>
-        <w:t>}</w:t>
-      </w:r>
-      <w:r>
-        <w:rPr>
-          <w:lang w:val="de-DE"/>
-        </w:rPr>
-        <w:t>{</w:t>
-      </w:r>
-      <w:proofErr w:type="gramEnd"/>
-      <w:r>
-        <w:rPr>
-          <w:lang w:val="de-DE"/>
-        </w:rPr>
-        <w:t>#</w:t>
-      </w:r>
-      <w:proofErr w:type="spellStart"/>
-      <w:r>
-        <w:rPr>
-          <w:lang w:val="de-DE"/>
-        </w:rPr>
-        <w:t>showDeadlines</w:t>
-      </w:r>
-      <w:proofErr w:type="spellEnd"/>
-      <w:r>
-        <w:rPr>
-          <w:lang w:val="de-DE"/>
-        </w:rPr>
-        <w:t>}</w:t>
-      </w:r>
-    </w:p>
-    <w:p>
-      <w:pPr>
-        <w:pStyle w:val="Heading1"/>
-        <w:rPr>
-          <w:lang w:val="de-DE"/>
-        </w:rPr>
-      </w:pPr>
-      <w:r>
-        <w:rPr>
-          <w:lang w:val="de-DE"/>
-        </w:rPr>
-        <w:t>Abgabefristen</w:t>
-      </w:r>
-    </w:p>
-    <w:p>
-      <w:pPr>
-        <w:pStyle w:val="BodyText"/>
-        <w:rPr>
-          <w:lang w:val="de-DE"/>
-        </w:rPr>
-      </w:pPr>
-      <w:r>
-        <w:rPr>
-          <w:lang w:val="de-DE"/>
-        </w:rPr>
-        <w:t>{</w:t>
-      </w:r>
-      <w:proofErr w:type="spellStart"/>
-      <w:r>
-        <w:rPr>
-          <w:lang w:val="de-DE"/>
-        </w:rPr>
-        <w:t>deadlines</w:t>
-      </w:r>
-      <w:proofErr w:type="spellEnd"/>
-      <w:r>
-        <w:rPr>
-          <w:lang w:val="de-DE"/>
-        </w:rPr>
-        <w:t>}{/</w:t>
-      </w:r>
-      <w:proofErr w:type="spellStart"/>
-      <w:proofErr w:type="gramStart"/>
-      <w:r>
-        <w:rPr>
-          <w:lang w:val="de-DE"/>
-        </w:rPr>
-        <w:t>showDeadlines</w:t>
-      </w:r>
-      <w:proofErr w:type="spellEnd"/>
-      <w:r>
-        <w:rPr>
-          <w:lang w:val="de-DE"/>
-        </w:rPr>
-        <w:t>}{</w:t>
-      </w:r>
-      <w:proofErr w:type="gramEnd"/>
-      <w:r>
-        <w:rPr>
-          <w:lang w:val="de-DE"/>
-        </w:rPr>
-        <w:t>#</w:t>
-      </w:r>
-      <w:proofErr w:type="spellStart"/>
-      <w:r>
-        <w:rPr>
-          <w:lang w:val="de-DE"/>
-        </w:rPr>
-        <w:t>showResources</w:t>
-      </w:r>
-      <w:proofErr w:type="spellEnd"/>
-      <w:r>
-        <w:rPr>
-          <w:lang w:val="de-DE"/>
-        </w:rPr>
-        <w:t>}</w:t>
-      </w:r>
-    </w:p>
-    <w:p>
-      <w:pPr>
-        <w:pStyle w:val="Heading1"/>
-        <w:rPr>
-          <w:lang w:val="de-DE"/>
-        </w:rPr>
-      </w:pPr>
-      <w:r>
-        <w:rPr>
-          <w:lang w:val="de-DE"/>
-        </w:rPr>
-        <w:t>Ressourcen</w:t>
-      </w:r>
-      <w:r>
-        <w:rPr>
-          <w:lang w:val="de-DE"/>
-        </w:rPr>
-        <w:t xml:space="preserve"> für wissenschaftliches Arbeiten</w:t>
-      </w:r>
-    </w:p>
-    <w:p>
-      <w:pPr>
-        <w:pStyle w:val="BodyText"/>
-        <w:rPr>
-          <w:lang w:val="de-DE"/>
-        </w:rPr>
-      </w:pPr>
-      <w:r>
-        <w:rPr>
-          <w:lang w:val="de-DE"/>
-        </w:rPr>
-        <w:t>{</w:t>
-      </w:r>
-      <w:proofErr w:type="spellStart"/>
-      <w:r>
-        <w:rPr>
-          <w:lang w:val="de-DE"/>
-        </w:rPr>
-        <w:t>resources</w:t>
-      </w:r>
-      <w:proofErr w:type="spellEnd"/>
-      <w:r>
-        <w:rPr>
-          <w:lang w:val="de-DE"/>
-        </w:rPr>
-        <w:t>}{/</w:t>
-      </w:r>
-      <w:proofErr w:type="spellStart"/>
-      <w:proofErr w:type="gramStart"/>
-      <w:r>
-        <w:rPr>
-          <w:lang w:val="de-DE"/>
-        </w:rPr>
-        <w:t>showResources</w:t>
-      </w:r>
-      <w:proofErr w:type="spellEnd"/>
-      <w:r>
-        <w:rPr>
-          <w:lang w:val="de-DE"/>
-        </w:rPr>
-        <w:t>}</w:t>
-      </w:r>
-      <w:r>
-        <w:rPr>
-          <w:lang w:val="de-DE"/>
-        </w:rPr>
-        <w:t>{</w:t>
-      </w:r>
-      <w:proofErr w:type="gramEnd"/>
-      <w:r>
-        <w:rPr>
-          <w:lang w:val="de-DE"/>
-        </w:rPr>
-        <w:t>#</w:t>
-      </w:r>
-      <w:proofErr w:type="spellStart"/>
-      <w:r>
-        <w:rPr>
-          <w:lang w:val="de-DE"/>
-        </w:rPr>
-        <w:t>showAttendance</w:t>
-      </w:r>
-      <w:proofErr w:type="spellEnd"/>
-      <w:r>
-        <w:rPr>
-          <w:lang w:val="de-DE"/>
-        </w:rPr>
-        <w:t>}</w:t>
-      </w:r>
-    </w:p>
-    <w:p>
-      <w:pPr>
-        <w:pStyle w:val="Heading1"/>
-        <w:rPr>
-          <w:lang w:val="de-DE"/>
-        </w:rPr>
-      </w:pPr>
-      <w:bookmarkStart w:id="5" w:name="grade-policies"/>
-      <w:bookmarkStart w:id="6" w:name="absence-policies"/>
       <w:bookmarkEnd w:id="5"/>
-      <w:bookmarkEnd w:id="6"/>
       <w:r>
         <w:rPr>
           <w:lang w:val="de-DE"/>
@@ -981,203 +522,89 @@
         <w:rPr>
           <w:lang w:val="de-DE"/>
         </w:rPr>
-        <w:t>{</w:t>
-      </w:r>
-      <w:proofErr w:type="spellStart"/>
-      <w:r>
-        <w:rPr>
-          <w:lang w:val="de-DE"/>
-        </w:rPr>
-        <w:t>attendance</w:t>
-      </w:r>
-      <w:proofErr w:type="spellEnd"/>
-      <w:r>
-        <w:rPr>
-          <w:lang w:val="de-DE"/>
-        </w:rPr>
-        <w:t>}{/</w:t>
-      </w:r>
-      <w:proofErr w:type="spellStart"/>
-      <w:proofErr w:type="gramStart"/>
-      <w:r>
-        <w:rPr>
-          <w:lang w:val="de-DE"/>
-        </w:rPr>
-        <w:t>showAttendance</w:t>
-      </w:r>
-      <w:proofErr w:type="spellEnd"/>
-      <w:r>
-        <w:rPr>
-          <w:lang w:val="de-DE"/>
-        </w:rPr>
-        <w:t>}{</w:t>
-      </w:r>
-      <w:proofErr w:type="gramEnd"/>
-      <w:r>
-        <w:rPr>
-          <w:lang w:val="de-DE"/>
-        </w:rPr>
-        <w:t>#</w:t>
-      </w:r>
-      <w:proofErr w:type="spellStart"/>
-      <w:r>
-        <w:rPr>
-          <w:lang w:val="de-DE"/>
-        </w:rPr>
-        <w:t>showSessions</w:t>
-      </w:r>
-      <w:proofErr w:type="spellEnd"/>
+        <w:t>{attendance}{/showAttendance}{#showSessions}</w:t>
+      </w:r>
+    </w:p>
+    <w:p>
+      <w:pPr>
+        <w:pStyle w:val="Heading1"/>
+        <w:rPr>
+          <w:lang w:val="de-DE"/>
+        </w:rPr>
+      </w:pPr>
+      <w:bookmarkStart w:id="6" w:name="rice-honor-code"/>
+      <w:bookmarkStart w:id="7" w:name="course-schedule"/>
+      <w:bookmarkEnd w:id="6"/>
+      <w:bookmarkEnd w:id="7"/>
+      <w:r>
+        <w:rPr>
+          <w:lang w:val="de-DE"/>
+        </w:rPr>
+        <w:t>Sitzungen</w:t>
+      </w:r>
+      <w:bookmarkStart w:id="8" w:name="tuesday-august-27"/>
+      <w:bookmarkEnd w:id="8"/>
+      <w:r>
+        <w:rPr>
+          <w:lang w:val="de-DE"/>
+        </w:rPr>
+        <w:t>{#days}</w:t>
+      </w:r>
+    </w:p>
+    <w:p>
+      <w:pPr>
+        <w:pStyle w:val="Heading2"/>
+        <w:rPr>
+          <w:lang w:val="de-DE"/>
+        </w:rPr>
+      </w:pPr>
+      <w:r>
+        <w:rPr>
+          <w:lang w:val="de-DE"/>
+        </w:rPr>
+        <w:t>{date}</w:t>
+      </w:r>
+    </w:p>
+    <w:p>
+      <w:pPr>
+        <w:pStyle w:val="BodyText"/>
+        <w:rPr>
+          <w:lang w:val="de-DE"/>
+        </w:rPr>
+      </w:pPr>
+      <w:bookmarkStart w:id="9" w:name="tuesday-september-3"/>
+      <w:bookmarkEnd w:id="9"/>
+      <w:r>
+        <w:rPr>
+          <w:lang w:val="de-DE"/>
+        </w:rPr>
+        <w:t>{session}</w:t>
+      </w:r>
+      <w:r>
+        <w:rPr>
+          <w:lang w:val="de-DE"/>
+        </w:rPr>
+        <w:t>{/</w:t>
+      </w:r>
+      <w:r>
+        <w:rPr>
+          <w:lang w:val="de-DE"/>
+        </w:rPr>
+        <w:t>days</w:t>
+      </w:r>
+      <w:bookmarkStart w:id="10" w:name="_GoBack"/>
+      <w:bookmarkEnd w:id="10"/>
       <w:r>
         <w:rPr>
           <w:lang w:val="de-DE"/>
         </w:rPr>
         <w:t>}</w:t>
       </w:r>
-    </w:p>
-    <w:p>
-      <w:pPr>
-        <w:pStyle w:val="Heading1"/>
-        <w:rPr>
-          <w:lang w:val="de-DE"/>
-        </w:rPr>
-      </w:pPr>
-      <w:bookmarkStart w:id="7" w:name="rice-honor-code"/>
-      <w:bookmarkStart w:id="8" w:name="course-schedule"/>
-      <w:bookmarkEnd w:id="7"/>
-      <w:bookmarkEnd w:id="8"/>
-      <w:r>
-        <w:rPr>
-          <w:lang w:val="de-DE"/>
-        </w:rPr>
-        <w:t>Sitzungen</w:t>
-      </w:r>
-      <w:bookmarkStart w:id="9" w:name="tuesday-august-27"/>
-      <w:bookmarkEnd w:id="9"/>
-      <w:r>
-        <w:rPr>
-          <w:lang w:val="de-DE"/>
-        </w:rPr>
-        <w:t>{#</w:t>
-      </w:r>
-      <w:proofErr w:type="spellStart"/>
-      <w:r>
-        <w:rPr>
-          <w:lang w:val="de-DE"/>
-        </w:rPr>
-        <w:t>days</w:t>
-      </w:r>
-      <w:proofErr w:type="spellEnd"/>
-      <w:r>
-        <w:rPr>
-          <w:lang w:val="de-DE"/>
-        </w:rPr>
-        <w:t>}</w:t>
-      </w:r>
-    </w:p>
-    <w:p>
-      <w:pPr>
-        <w:pStyle w:val="Heading2"/>
-        <w:rPr>
-          <w:lang w:val="de-DE"/>
-        </w:rPr>
-      </w:pPr>
-      <w:r>
-        <w:rPr>
-          <w:lang w:val="de-DE"/>
-        </w:rPr>
-        <w:t>{</w:t>
-      </w:r>
-      <w:proofErr w:type="spellStart"/>
-      <w:r>
-        <w:rPr>
-          <w:lang w:val="de-DE"/>
-        </w:rPr>
-        <w:t>date</w:t>
-      </w:r>
-      <w:proofErr w:type="spellEnd"/>
-      <w:r>
-        <w:rPr>
-          <w:lang w:val="de-DE"/>
-        </w:rPr>
-        <w:t>}</w:t>
-      </w:r>
-    </w:p>
-    <w:p>
-      <w:pPr>
-        <w:pStyle w:val="BodyText"/>
-        <w:rPr>
-          <w:lang w:val="de-DE"/>
-        </w:rPr>
-      </w:pPr>
-      <w:bookmarkStart w:id="10" w:name="tuesday-september-3"/>
-      <w:bookmarkEnd w:id="10"/>
-      <w:r>
-        <w:rPr>
-          <w:lang w:val="de-DE"/>
-        </w:rPr>
-        <w:t>{</w:t>
-      </w:r>
-      <w:proofErr w:type="spellStart"/>
-      <w:r>
-        <w:rPr>
-          <w:lang w:val="de-DE"/>
-        </w:rPr>
-        <w:t>session</w:t>
-      </w:r>
-      <w:proofErr w:type="spellEnd"/>
-      <w:r>
-        <w:rPr>
-          <w:lang w:val="de-DE"/>
-        </w:rPr>
-        <w:t>}</w:t>
-      </w:r>
-      <w:r>
-        <w:rPr>
-          <w:lang w:val="de-DE"/>
-        </w:rPr>
-        <w:t>{/</w:t>
-      </w:r>
-      <w:proofErr w:type="spellStart"/>
-      <w:proofErr w:type="gramStart"/>
-      <w:r>
-        <w:rPr>
-          <w:lang w:val="de-DE"/>
-        </w:rPr>
-        <w:t>days</w:t>
-      </w:r>
-      <w:proofErr w:type="spellEnd"/>
-      <w:r>
-        <w:rPr>
-          <w:lang w:val="de-DE"/>
-        </w:rPr>
-        <w:t>}</w:t>
-      </w:r>
-      <w:r>
-        <w:rPr>
-          <w:lang w:val="de-DE"/>
-        </w:rPr>
-        <w:t>{</w:t>
-      </w:r>
-      <w:proofErr w:type="gramEnd"/>
-      <w:r>
-        <w:rPr>
-          <w:lang w:val="de-DE"/>
-        </w:rPr>
-        <w:t>/</w:t>
-      </w:r>
-      <w:proofErr w:type="spellStart"/>
-      <w:r>
-        <w:rPr>
-          <w:lang w:val="de-DE"/>
-        </w:rPr>
-        <w:t>showSessions</w:t>
-      </w:r>
-      <w:proofErr w:type="spellEnd"/>
-      <w:r>
-        <w:rPr>
-          <w:lang w:val="de-DE"/>
-        </w:rPr>
-        <w:t>}</w:t>
+      <w:r>
+        <w:rPr>
+          <w:lang w:val="de-DE"/>
+        </w:rPr>
+        <w:t>{/showSessions}</w:t>
       </w:r>
     </w:p>
     <w:sectPr>
@@ -1327,28 +754,19 @@
         <w:lang w:val="de-DE"/>
       </w:rPr>
     </w:pPr>
-  </w:p>
-  <w:p>
-    <w:pPr>
-      <w:pStyle w:val="Head"/>
-      <w:rPr>
-        <w:noProof/>
-        <w:lang w:val="de-DE"/>
-      </w:rPr>
-    </w:pPr>
     <w:r>
       <w:rPr>
         <w:noProof/>
         <w:lang w:val="de-DE" w:eastAsia="de-DE"/>
       </w:rPr>
       <w:drawing>
-        <wp:anchor distT="0" distB="0" distL="114935" distR="114935" simplePos="0" relativeHeight="251659776" behindDoc="1" locked="0" layoutInCell="1" allowOverlap="1" wp14:anchorId="46E55C7E" wp14:editId="681A2A75">
+        <wp:anchor distT="0" distB="0" distL="114935" distR="114935" simplePos="0" relativeHeight="251659776" behindDoc="1" locked="0" layoutInCell="1" allowOverlap="1" wp14:anchorId="46E55C7E" wp14:editId="693292C0">
           <wp:simplePos x="0" y="0"/>
           <wp:positionH relativeFrom="page">
-            <wp:posOffset>5419090</wp:posOffset>
+            <wp:posOffset>5271172</wp:posOffset>
           </wp:positionH>
           <wp:positionV relativeFrom="page">
-            <wp:posOffset>827231</wp:posOffset>
+            <wp:posOffset>651958</wp:posOffset>
           </wp:positionV>
           <wp:extent cx="1259205" cy="689610"/>
           <wp:effectExtent l="0" t="0" r="0" b="0"/>
@@ -1412,10 +830,17 @@
         </wp:anchor>
       </w:drawing>
     </w:r>
+  </w:p>
+  <w:p>
+    <w:pPr>
+      <w:pStyle w:val="Head"/>
+      <w:rPr>
+        <w:noProof/>
+      </w:rPr>
+    </w:pPr>
     <w:r>
       <w:rPr>
         <w:noProof/>
-        <w:lang w:val="de-DE"/>
       </w:rPr>
       <w:t>{#hasDepartment}{department}</w:t>
     </w:r>
@@ -1425,7 +850,6 @@
       <w:pStyle w:val="Head"/>
       <w:rPr>
         <w:noProof/>
-        <w:lang w:val="de-DE"/>
       </w:rPr>
     </w:pPr>
   </w:p>
@@ -1440,7 +864,19 @@
       <w:rPr>
         <w:noProof/>
       </w:rPr>
-      <w:t>{/department}</w:t>
+      <w:t>{/</w:t>
+    </w:r>
+    <w:r>
+      <w:rPr>
+        <w:noProof/>
+      </w:rPr>
+      <w:t>hasD</w:t>
+    </w:r>
+    <w:r>
+      <w:rPr>
+        <w:noProof/>
+      </w:rPr>
+      <w:t>epartment}</w:t>
     </w:r>
     <w:r>
       <w:rPr>
@@ -1474,39 +910,23 @@
       </w:rPr>
       <w:t>{/</w:t>
     </w:r>
-    <w:proofErr w:type="gramStart"/>
     <w:r>
       <w:rPr>
         <w:lang w:val="it-IT"/>
       </w:rPr>
-      <w:t>email}</w:t>
+      <w:t>hasE</w:t>
     </w:r>
     <w:r>
       <w:rPr>
         <w:lang w:val="it-IT"/>
       </w:rPr>
-      <w:t>{</w:t>
+      <w:t>mail}</w:t>
     </w:r>
-    <w:proofErr w:type="gramEnd"/>
     <w:r>
       <w:rPr>
         <w:lang w:val="it-IT"/>
       </w:rPr>
-      <w:t>#</w:t>
-    </w:r>
-    <w:proofErr w:type="spellStart"/>
-    <w:r>
-      <w:rPr>
-        <w:lang w:val="it-IT"/>
-      </w:rPr>
-      <w:t>hasWebsite</w:t>
-    </w:r>
-    <w:proofErr w:type="spellEnd"/>
-    <w:r>
-      <w:rPr>
-        <w:lang w:val="it-IT"/>
-      </w:rPr>
-      <w:t>}</w:t>
+      <w:t>{#hasWebsite}</w:t>
     </w:r>
   </w:p>
   <w:p>
@@ -1526,21 +946,7 @@
       <w:rPr>
         <w:lang w:val="it-IT"/>
       </w:rPr>
-      <w:t>{/</w:t>
-    </w:r>
-    <w:proofErr w:type="spellStart"/>
-    <w:r>
-      <w:rPr>
-        <w:lang w:val="it-IT"/>
-      </w:rPr>
-      <w:t>hasWebsite</w:t>
-    </w:r>
-    <w:proofErr w:type="spellEnd"/>
-    <w:r>
-      <w:rPr>
-        <w:lang w:val="it-IT"/>
-      </w:rPr>
-      <w:t>}</w:t>
+      <w:t>{/hasWebsite}</w:t>
     </w:r>
   </w:p>
 </w:hdr>
@@ -1919,7 +1325,7 @@
   <w:abstractNum w:abstractNumId="4" w15:restartNumberingAfterBreak="0">
     <w:nsid w:val="FFFFFF7C"/>
     <w:multiLevelType w:val="singleLevel"/>
-    <w:tmpl w:val="D88AAF10"/>
+    <w:tmpl w:val="CCCC5288"/>
     <w:lvl w:ilvl="0">
       <w:start w:val="1"/>
       <w:numFmt w:val="decimal"/>
@@ -1936,7 +1342,7 @@
   <w:abstractNum w:abstractNumId="5" w15:restartNumberingAfterBreak="0">
     <w:nsid w:val="FFFFFF7D"/>
     <w:multiLevelType w:val="singleLevel"/>
-    <w:tmpl w:val="D0FE47B8"/>
+    <w:tmpl w:val="9F3C65B4"/>
     <w:lvl w:ilvl="0">
       <w:start w:val="1"/>
       <w:numFmt w:val="decimal"/>
@@ -1953,7 +1359,7 @@
   <w:abstractNum w:abstractNumId="6" w15:restartNumberingAfterBreak="0">
     <w:nsid w:val="FFFFFF7E"/>
     <w:multiLevelType w:val="singleLevel"/>
-    <w:tmpl w:val="AE3E1A5C"/>
+    <w:tmpl w:val="12D6F37E"/>
     <w:lvl w:ilvl="0">
       <w:start w:val="1"/>
       <w:numFmt w:val="decimal"/>
@@ -1970,7 +1376,7 @@
   <w:abstractNum w:abstractNumId="7" w15:restartNumberingAfterBreak="0">
     <w:nsid w:val="FFFFFF7F"/>
     <w:multiLevelType w:val="singleLevel"/>
-    <w:tmpl w:val="9ADEB4D4"/>
+    <w:tmpl w:val="F1EE029C"/>
     <w:lvl w:ilvl="0">
       <w:start w:val="1"/>
       <w:numFmt w:val="decimal"/>
@@ -1987,7 +1393,7 @@
   <w:abstractNum w:abstractNumId="8" w15:restartNumberingAfterBreak="0">
     <w:nsid w:val="FFFFFF80"/>
     <w:multiLevelType w:val="singleLevel"/>
-    <w:tmpl w:val="C8D88292"/>
+    <w:tmpl w:val="F13C42F8"/>
     <w:lvl w:ilvl="0">
       <w:start w:val="1"/>
       <w:numFmt w:val="bullet"/>
@@ -2007,7 +1413,7 @@
   <w:abstractNum w:abstractNumId="9" w15:restartNumberingAfterBreak="0">
     <w:nsid w:val="FFFFFF81"/>
     <w:multiLevelType w:val="singleLevel"/>
-    <w:tmpl w:val="5922FDD0"/>
+    <w:tmpl w:val="7FDC9796"/>
     <w:lvl w:ilvl="0">
       <w:start w:val="1"/>
       <w:numFmt w:val="bullet"/>
@@ -2027,7 +1433,7 @@
   <w:abstractNum w:abstractNumId="10" w15:restartNumberingAfterBreak="0">
     <w:nsid w:val="FFFFFF82"/>
     <w:multiLevelType w:val="singleLevel"/>
-    <w:tmpl w:val="A85A19F0"/>
+    <w:tmpl w:val="C548045C"/>
     <w:lvl w:ilvl="0">
       <w:start w:val="1"/>
       <w:numFmt w:val="bullet"/>
@@ -2047,7 +1453,7 @@
   <w:abstractNum w:abstractNumId="11" w15:restartNumberingAfterBreak="0">
     <w:nsid w:val="FFFFFF83"/>
     <w:multiLevelType w:val="singleLevel"/>
-    <w:tmpl w:val="6C4C3174"/>
+    <w:tmpl w:val="AEE8951A"/>
     <w:lvl w:ilvl="0">
       <w:start w:val="1"/>
       <w:numFmt w:val="bullet"/>
@@ -2067,7 +1473,7 @@
   <w:abstractNum w:abstractNumId="12" w15:restartNumberingAfterBreak="0">
     <w:nsid w:val="FFFFFF88"/>
     <w:multiLevelType w:val="singleLevel"/>
-    <w:tmpl w:val="418E67DA"/>
+    <w:tmpl w:val="9B9E9D32"/>
     <w:lvl w:ilvl="0">
       <w:start w:val="1"/>
       <w:numFmt w:val="decimal"/>
@@ -2084,7 +1490,7 @@
   <w:abstractNum w:abstractNumId="13" w15:restartNumberingAfterBreak="0">
     <w:nsid w:val="FFFFFF89"/>
     <w:multiLevelType w:val="singleLevel"/>
-    <w:tmpl w:val="C2AEFEA4"/>
+    <w:tmpl w:val="A0CAD82A"/>
     <w:lvl w:ilvl="0">
       <w:start w:val="1"/>
       <w:numFmt w:val="bullet"/>

</xml_diff>